<commit_message>
fix diploma & task
</commit_message>
<xml_diff>
--- a/Дипломная работа/Диплом/Техническое задание.docx
+++ b/Дипломная работа/Диплом/Техническое задание.docx
@@ -1321,15 +1321,7 @@
         <w:rPr>
           <w:szCs w:val="21"/>
         </w:rPr>
-        <w:t>Работы выполняются в соответствии с календарным планом, а также возможными дополнениями и измене</w:t>
-      </w:r>
-      <w:bookmarkStart w:id="0" w:name="_GoBack"/>
-      <w:bookmarkEnd w:id="0"/>
-      <w:r>
-        <w:rPr>
-          <w:szCs w:val="21"/>
-        </w:rPr>
-        <w:t xml:space="preserve">ниями к нему, возникшими в ходе разработки.  </w:t>
+        <w:t xml:space="preserve">Работы выполняются в соответствии с календарным планом, а также возможными дополнениями и изменениями к нему, возникшими в ходе разработки.  </w:t>
       </w:r>
     </w:p>
     <w:p>
@@ -3715,10 +3707,30 @@
         <w:jc w:val="both"/>
       </w:pPr>
       <w:r>
-        <w:t xml:space="preserve">Веб-браузер клиента: Firefox последней мажорной версии (на данный момент 100.x.x), </w:t>
+        <w:t xml:space="preserve">Веб-браузер клиента: </w:t>
       </w:r>
       <w:proofErr w:type="spellStart"/>
       <w:r>
+        <w:t>Firefox</w:t>
+      </w:r>
+      <w:proofErr w:type="spellEnd"/>
+      <w:r>
+        <w:t xml:space="preserve"> версии </w:t>
+      </w:r>
+      <w:r>
+        <w:t>41</w:t>
+      </w:r>
+      <w:r>
+        <w:t>.</w:t>
+      </w:r>
+      <w:r>
+        <w:t>0 и выше,</w:t>
+      </w:r>
+      <w:r>
+        <w:t xml:space="preserve"> </w:t>
+      </w:r>
+      <w:proofErr w:type="spellStart"/>
+      <w:r>
         <w:t>Google</w:t>
       </w:r>
       <w:proofErr w:type="spellEnd"/>
@@ -3731,7 +3743,10 @@
       </w:r>
       <w:proofErr w:type="spellEnd"/>
       <w:r>
-        <w:t xml:space="preserve"> последней мажорной версии (на данный момент 100.x.x.x).</w:t>
+        <w:t xml:space="preserve"> версии </w:t>
+      </w:r>
+      <w:r>
+        <w:t>45.0 и выше.</w:t>
       </w:r>
     </w:p>
     <w:p>
@@ -5259,7 +5274,19 @@
         <w:spacing w:line="360" w:lineRule="auto"/>
         <w:ind w:firstLine="708"/>
         <w:jc w:val="both"/>
-      </w:pPr>
+        <w:rPr>
+          <w:b/>
+        </w:rPr>
+      </w:pPr>
+    </w:p>
+    <w:p>
+      <w:pPr>
+        <w:spacing w:line="360" w:lineRule="auto"/>
+        <w:ind w:firstLine="708"/>
+        <w:jc w:val="both"/>
+      </w:pPr>
+      <w:bookmarkStart w:id="0" w:name="_GoBack"/>
+      <w:bookmarkEnd w:id="0"/>
       <w:r>
         <w:rPr>
           <w:b/>
@@ -8930,7 +8957,7 @@
 </file>
 
 <file path=customXml/itemProps1.xml><?xml version="1.0" encoding="utf-8"?>
-<ds:datastoreItem xmlns:ds="http://schemas.openxmlformats.org/officeDocument/2006/customXml" ds:itemID="{02C18AED-91F1-402B-A0CC-44A2BD40673D}">
+<ds:datastoreItem xmlns:ds="http://schemas.openxmlformats.org/officeDocument/2006/customXml" ds:itemID="{915409EF-B871-4989-A9AA-5F84EC628250}">
   <ds:schemaRefs>
     <ds:schemaRef ds:uri="http://schemas.openxmlformats.org/officeDocument/2006/bibliography"/>
   </ds:schemaRefs>

</xml_diff>